<commit_message>
additions to the workshop materials
</commit_message>
<xml_diff>
--- a/Workshop Information.docx
+++ b/Workshop Information.docx
@@ -6,6 +6,7 @@
       <w:pPr>
         <w:pStyle w:val="Normal"/>
         <w:bidi w:val="0"/>
+        <w:spacing w:before="0" w:after="142"/>
         <w:jc w:val="left"/>
         <w:rPr>
           <w:b/>
@@ -28,38 +29,11 @@
         <w:pStyle w:val="Normal"/>
         <w:bidi w:val="0"/>
         <w:jc w:val="left"/>
-        <w:rPr>
-          <w:b/>
-          <w:b/>
-          <w:bCs/>
-          <w:u w:val="single"/>
-        </w:rPr>
-      </w:pPr>
-      <w:r>
-        <w:rPr/>
-      </w:r>
-    </w:p>
-    <w:p>
-      <w:pPr>
-        <w:pStyle w:val="Normal"/>
-        <w:bidi w:val="0"/>
-        <w:jc w:val="left"/>
         <w:rPr/>
       </w:pPr>
       <w:r>
         <w:rPr/>
         <w:t>Bayesian networks are used to model complex problems in an easily understandable and intuitive manner. They consist of ideas that are linked together, such as water use to yield. Each idea is called a node, and each node has a table of how it interacts to the nodes it is connected to, for example:</w:t>
-      </w:r>
-    </w:p>
-    <w:p>
-      <w:pPr>
-        <w:pStyle w:val="Normal"/>
-        <w:bidi w:val="0"/>
-        <w:jc w:val="left"/>
-        <w:rPr/>
-      </w:pPr>
-      <w:r>
-        <w:rPr/>
       </w:r>
     </w:p>
     <w:p>
@@ -118,72 +92,14 @@
       </w:r>
       <w:r>
         <w:rPr/>
-        <w:t xml:space="preserve">In this example we say that 2 in 5 vineyards likely use more water than others; </w:t>
-      </w:r>
-      <w:r>
-        <w:rPr/>
-        <w:t>t</w:t>
-      </w:r>
-      <w:r>
-        <w:rPr/>
-        <w:t xml:space="preserve">hat 3 out of 4 vineyards that use more water </w:t>
-      </w:r>
-      <w:r>
-        <w:rPr/>
-        <w:t xml:space="preserve">may </w:t>
-      </w:r>
-      <w:r>
-        <w:rPr/>
-        <w:t xml:space="preserve">have a higher yield </w:t>
-      </w:r>
-      <w:r>
-        <w:rPr/>
-        <w:t>and 1 out of 5 that use lower water may still have a higher yield</w:t>
-      </w:r>
-      <w:r>
-        <w:rPr/>
-        <w:t xml:space="preserve">. These measures allow the calculation of </w:t>
-      </w:r>
-      <w:r>
-        <w:rPr/>
-        <w:t xml:space="preserve">the proportion of </w:t>
-      </w:r>
-      <w:r>
-        <w:rPr/>
-        <w:t xml:space="preserve">vineyards </w:t>
-      </w:r>
-      <w:r>
-        <w:rPr/>
-        <w:t>that may</w:t>
-      </w:r>
-      <w:r>
-        <w:rPr/>
-        <w:t xml:space="preserve"> have a higher yield. The end result will be models informed by experts and data to help describe the affects both accurately and with proper causation </w:t>
-      </w:r>
-      <w:r>
-        <w:rPr/>
-        <w:t>(Note: high/low thresholds have to be defined)</w:t>
-      </w:r>
-      <w:r>
-        <w:rPr/>
-        <w:t>.</w:t>
+        <w:t>In this example we say that 2 in 5 vineyards likely use more water than others; that 3 out of 4 vineyards that use more water may have a higher yield and 1 out of 5 that use lower water may still have a higher yield. These measures allow the calculation of the proportion of vineyards that may have a higher yield. The end result will be models informed by experts and data to help describe the affects both accurately and with proper causation (Note: high/low thresholds have to be defined).</w:t>
       </w:r>
     </w:p>
     <w:p>
       <w:pPr>
         <w:pStyle w:val="Normal"/>
         <w:bidi w:val="0"/>
-        <w:jc w:val="left"/>
-        <w:rPr/>
-      </w:pPr>
-      <w:r>
-        <w:rPr/>
-      </w:r>
-    </w:p>
-    <w:p>
-      <w:pPr>
-        <w:pStyle w:val="Normal"/>
-        <w:bidi w:val="0"/>
+        <w:spacing w:before="142" w:after="0"/>
         <w:jc w:val="left"/>
         <w:rPr>
           <w:u w:val="single"/>
@@ -209,15 +125,7 @@
       </w:pPr>
       <w:r>
         <w:rPr/>
-        <w:t xml:space="preserve">Connecting important vineyard outcomes to </w:t>
-      </w:r>
-      <w:r>
-        <w:rPr/>
-        <w:t xml:space="preserve">probable </w:t>
-      </w:r>
-      <w:r>
-        <w:rPr/>
-        <w:t>causes.</w:t>
+        <w:t>Connecting important vineyard outcomes to probable causes.</w:t>
       </w:r>
     </w:p>
     <w:p>
@@ -256,17 +164,7 @@
       <w:pPr>
         <w:pStyle w:val="Normal"/>
         <w:bidi w:val="0"/>
-        <w:jc w:val="left"/>
-        <w:rPr/>
-      </w:pPr>
-      <w:r>
-        <w:rPr/>
-      </w:r>
-    </w:p>
-    <w:p>
-      <w:pPr>
-        <w:pStyle w:val="Normal"/>
-        <w:bidi w:val="0"/>
+        <w:spacing w:before="142" w:after="0"/>
         <w:jc w:val="left"/>
         <w:rPr>
           <w:u w:val="single"/>
@@ -308,23 +206,7 @@
       </w:pPr>
       <w:r>
         <w:rPr/>
-        <w:t>A “</w:t>
-      </w:r>
-      <w:r>
-        <w:rPr/>
-        <w:t xml:space="preserve">network </w:t>
-      </w:r>
-      <w:r>
-        <w:rPr/>
-        <w:t xml:space="preserve">map” of </w:t>
-      </w:r>
-      <w:r>
-        <w:rPr/>
-        <w:t>probable</w:t>
-      </w:r>
-      <w:r>
-        <w:rPr/>
-        <w:t xml:space="preserve"> cause and effects for vineyards.</w:t>
+        <w:t>A “network map” of probable cause and effects for vineyards.</w:t>
       </w:r>
     </w:p>
     <w:p>
@@ -340,44 +222,16 @@
       </w:pPr>
       <w:r>
         <w:rPr/>
-        <w:t xml:space="preserve">Vineyard sustainability score cards based </w:t>
-      </w:r>
-      <w:r>
-        <w:rPr/>
-        <w:t>on</w:t>
-      </w:r>
-      <w:r>
-        <w:rPr/>
-        <w:t xml:space="preserve"> expert </w:t>
-      </w:r>
-      <w:r>
-        <w:rPr/>
-        <w:t>information and other evidence</w:t>
-      </w:r>
-      <w:r>
-        <w:rPr/>
-        <w:t>.</w:t>
+        <w:t>Vineyard sustainability score cards based on expert information and other evidence.</w:t>
       </w:r>
     </w:p>
     <w:p>
       <w:pPr>
         <w:pStyle w:val="Normal"/>
         <w:bidi w:val="0"/>
-        <w:jc w:val="left"/>
-        <w:rPr/>
-      </w:pPr>
-      <w:r>
-        <w:rPr/>
-      </w:r>
-    </w:p>
-    <w:p>
-      <w:pPr>
-        <w:pStyle w:val="Normal"/>
-        <w:bidi w:val="0"/>
-        <w:jc w:val="left"/>
-        <w:rPr>
-          <w:u w:val="single"/>
-        </w:rPr>
+        <w:spacing w:before="142" w:after="0"/>
+        <w:jc w:val="left"/>
+        <w:rPr/>
       </w:pPr>
       <w:r>
         <w:rPr>
@@ -399,15 +253,7 @@
       </w:pPr>
       <w:r>
         <w:rPr/>
-        <w:t>Construct a “</w:t>
-      </w:r>
-      <w:r>
-        <w:rPr/>
-        <w:t>network map” of important factors affecting different aspects of sustainability</w:t>
-      </w:r>
-      <w:r>
-        <w:rPr/>
-        <w:t>.</w:t>
+        <w:t>Construct a “network map” of important factors affecting different aspects of sustainability.</w:t>
       </w:r>
     </w:p>
     <w:p>
@@ -423,23 +269,7 @@
       </w:pPr>
       <w:r>
         <w:rPr/>
-        <w:t xml:space="preserve">Weigh in on the level of influence/importance a vineyard </w:t>
-      </w:r>
-      <w:r>
-        <w:rPr/>
-        <w:t>factor</w:t>
-      </w:r>
-      <w:r>
-        <w:rPr/>
-        <w:t xml:space="preserve"> has on other </w:t>
-      </w:r>
-      <w:r>
-        <w:rPr/>
-        <w:t>factors</w:t>
-      </w:r>
-      <w:r>
-        <w:rPr/>
-        <w:t>.</w:t>
+        <w:t>Weigh in on the level of influence/importance a vineyard factor has on other factors.</w:t>
       </w:r>
     </w:p>
     <w:p>
@@ -455,15 +285,7 @@
       </w:pPr>
       <w:r>
         <w:rPr/>
-        <w:t xml:space="preserve">Debate the influence of vineyard </w:t>
-      </w:r>
-      <w:r>
-        <w:rPr/>
-        <w:t>factors</w:t>
-      </w:r>
-      <w:r>
-        <w:rPr/>
-        <w:t xml:space="preserve"> on the economic, social and environmental outcomes.</w:t>
+        <w:t>Debate the influence of vineyard factors on the economic, social and environmental outcomes.</w:t>
       </w:r>
     </w:p>
     <w:p>
@@ -474,6 +296,7 @@
           <w:numId w:val="3"/>
         </w:numPr>
         <w:bidi w:val="0"/>
+        <w:spacing w:before="0" w:after="142"/>
         <w:jc w:val="left"/>
         <w:rPr/>
       </w:pPr>
@@ -491,17 +314,6 @@
       </w:pPr>
       <w:r>
         <w:rPr/>
-      </w:r>
-    </w:p>
-    <w:p>
-      <w:pPr>
-        <w:pStyle w:val="TextBody"/>
-        <w:bidi w:val="0"/>
-        <w:jc w:val="left"/>
-        <w:rPr/>
-      </w:pPr>
-      <w:r>
-        <w:rPr/>
         <w:t>This workshop will commence with short introductions. Participants will be introduced to an example Bayesian Network that predicts yield. We will show how these networks can be improved using expert knowledge and where this fits into the research that is being conducted on sustainable viticulture.</w:t>
       </w:r>
     </w:p>
@@ -514,79 +326,19 @@
       </w:pPr>
       <w:r>
         <w:rPr/>
-        <w:t xml:space="preserve">Participants will then be introduced to a “straw man” Bayesian Network linking vineyard elements to sustainability. This Network will consist of well known vineyard factors such as water and fuel. Where possible each vineyard </w:t>
-      </w:r>
-      <w:r>
-        <w:rPr/>
-        <w:t>factor</w:t>
-      </w:r>
-      <w:r>
-        <w:rPr/>
-        <w:t xml:space="preserve"> will be limited to strong/good </w:t>
-      </w:r>
-      <w:r>
-        <w:rPr/>
-        <w:t xml:space="preserve">versus </w:t>
-      </w:r>
-      <w:r>
-        <w:rPr/>
-        <w:t xml:space="preserve">weak/bad </w:t>
-      </w:r>
-      <w:r>
-        <w:rPr/>
-        <w:t xml:space="preserve">states and the likelihood of each state is estimated. </w:t>
-      </w:r>
-      <w:r>
-        <w:rPr/>
-        <w:t xml:space="preserve">Participants will be asked to </w:t>
-      </w:r>
-      <w:r>
-        <w:rPr/>
-        <w:t xml:space="preserve">assess the network structure, </w:t>
-      </w:r>
-      <w:r>
-        <w:rPr/>
-        <w:t xml:space="preserve">add new nodes </w:t>
-      </w:r>
-      <w:r>
-        <w:rPr/>
-        <w:t xml:space="preserve">if necessary </w:t>
-      </w:r>
-      <w:r>
-        <w:rPr/>
-        <w:t xml:space="preserve">and fill out the impact </w:t>
-      </w:r>
-      <w:r>
-        <w:rPr/>
-        <w:t>or likelihood of the nodes states.</w:t>
-      </w:r>
-    </w:p>
-    <w:p>
-      <w:pPr>
-        <w:pStyle w:val="TextBody"/>
-        <w:bidi w:val="0"/>
-        <w:jc w:val="left"/>
-        <w:rPr/>
-      </w:pPr>
-      <w:r>
-        <w:rPr/>
-        <w:t xml:space="preserve">As vineyards are unique and complicated entities, we understand that not one model fits all. We want to embrace this as part of the problem and intend to include nodes/elements that may only apply to some vineyards but not all. </w:t>
-      </w:r>
-      <w:r>
-        <w:rPr/>
-        <w:t>In the workshop we will aim to create a single general model.</w:t>
-      </w:r>
-      <w:r>
-        <w:rPr/>
-        <w:t xml:space="preserve"> Multiple models can be created </w:t>
-      </w:r>
-      <w:r>
-        <w:rPr/>
-        <w:t>later</w:t>
-      </w:r>
-      <w:r>
-        <w:rPr/>
-        <w:t>, different ones for more nuanced situations using the inputs from this session.</w:t>
+        <w:t>Participants will then be introduced to a “straw man” Bayesian Network linking vineyard elements to sustainability. This Network will consist of well known vineyard factors such as water and fuel. Where possible each vineyard factor will be limited to strong/good versus weak/bad states and the likelihood of each state is estimated. Participants will be asked to assess the network structure, add new nodes if necessary and fill out the impact or likelihood of the nodes states.</w:t>
+      </w:r>
+    </w:p>
+    <w:p>
+      <w:pPr>
+        <w:pStyle w:val="TextBody"/>
+        <w:bidi w:val="0"/>
+        <w:jc w:val="left"/>
+        <w:rPr/>
+      </w:pPr>
+      <w:r>
+        <w:rPr/>
+        <w:t>As vineyards are unique and complicated entities, we understand that not one model fits all. We want to embrace this as part of the problem and intend to include nodes/elements that may only apply to some vineyards but not all. In the workshop we will aim to create a single general model. Multiple models can be created later, different ones for more nuanced situations using the inputs from this session.</w:t>
       </w:r>
     </w:p>
     <w:p>
@@ -602,66 +354,80 @@
           <w:bCs/>
           <w:u w:val="single"/>
         </w:rPr>
-        <w:t xml:space="preserve">Extra </w:t>
-      </w:r>
-      <w:r>
-        <w:rPr>
-          <w:b/>
-          <w:bCs/>
-          <w:u w:val="single"/>
-        </w:rPr>
-        <w:t>material:</w:t>
-      </w:r>
-    </w:p>
-    <w:p>
-      <w:pPr>
-        <w:pStyle w:val="TextBody"/>
-        <w:bidi w:val="0"/>
-        <w:jc w:val="left"/>
-        <w:rPr/>
-      </w:pPr>
-      <w:r>
-        <w:rPr>
-          <w:b/>
-          <w:bCs/>
-          <w:u w:val="single"/>
-        </w:rPr>
-        <w:t>BN Example.</w:t>
-      </w:r>
-    </w:p>
-    <w:p>
-      <w:pPr>
-        <w:pStyle w:val="TextBody"/>
-        <w:bidi w:val="0"/>
-        <w:jc w:val="left"/>
-        <w:rPr/>
-      </w:pPr>
-      <w:r>
-        <w:rPr/>
-      </w:r>
-    </w:p>
-    <w:p>
-      <w:pPr>
-        <w:pStyle w:val="TextBody"/>
-        <w:bidi w:val="0"/>
-        <w:jc w:val="left"/>
-        <w:rPr/>
-      </w:pPr>
-      <w:r>
-        <w:rPr/>
-        <w:t xml:space="preserve">Below is an example of an expert informed model for the diary industry. Connecting </w:t>
-      </w:r>
-      <w:r>
-        <w:rPr/>
-        <w:t>economic, social and environmental</w:t>
-      </w:r>
-      <w:r>
-        <w:rPr/>
-        <w:t xml:space="preserve"> factors to three major outcomes: Farm, Factory and Market. </w:t>
-      </w:r>
-      <w:r>
-        <w:rPr/>
-        <w:t>Each of the economic, social and environmental factors “open up” into their own networks comprised of important factors related to these aspects.</w:t>
+        <w:t>Extra material:</w:t>
+      </w:r>
+    </w:p>
+    <w:p>
+      <w:pPr>
+        <w:pStyle w:val="TextBody"/>
+        <w:bidi w:val="0"/>
+        <w:jc w:val="left"/>
+        <w:rPr>
+          <w:b/>
+          <w:b/>
+          <w:bCs/>
+          <w:u w:val="none"/>
+        </w:rPr>
+      </w:pPr>
+      <w:r>
+        <w:rPr>
+          <w:b/>
+          <w:bCs/>
+          <w:u w:val="none"/>
+        </w:rPr>
+        <w:t xml:space="preserve">Example </w:t>
+      </w:r>
+      <w:r>
+        <w:rPr>
+          <w:b/>
+          <w:bCs/>
+          <w:u w:val="none"/>
+        </w:rPr>
+        <w:t>Bayesian Network (</w:t>
+      </w:r>
+      <w:r>
+        <w:rPr>
+          <w:b/>
+          <w:bCs/>
+          <w:u w:val="none"/>
+        </w:rPr>
+        <w:t>Australian d</w:t>
+      </w:r>
+      <w:r>
+        <w:rPr>
+          <w:b/>
+          <w:bCs/>
+          <w:u w:val="none"/>
+        </w:rPr>
+        <w:t xml:space="preserve">iary industry </w:t>
+      </w:r>
+      <w:r>
+        <w:rPr>
+          <w:b/>
+          <w:bCs/>
+          <w:u w:val="none"/>
+        </w:rPr>
+        <w:t>case study</w:t>
+      </w:r>
+      <w:r>
+        <w:rPr>
+          <w:b/>
+          <w:bCs/>
+          <w:u w:val="none"/>
+        </w:rPr>
+        <w:t>)</w:t>
+      </w:r>
+    </w:p>
+    <w:p>
+      <w:pPr>
+        <w:pStyle w:val="TextBody"/>
+        <w:bidi w:val="0"/>
+        <w:jc w:val="left"/>
+        <w:rPr/>
+      </w:pPr>
+      <w:r>
+        <w:rPr/>
+        <w:t>Below is an example of an expert informed model for the diary industry. Connecting economic, social and environmental factors to three major outcomes: Farm, Factory and Market. Each of the economic, social and environmental factors “open up” into their own networks comprised of important factors related to these aspects.</w:t>
       </w:r>
     </w:p>
     <w:p>
@@ -740,8 +506,15 @@
         <w:rPr/>
       </w:pPr>
       <w:r>
-        <w:rPr/>
-        <w:t xml:space="preserve">Figure 1: This is an example of different nodes depicting the connection between outcomes in the dairy industry and overall sustainability. The example is taken from </w:t>
+        <w:rPr>
+          <w:b/>
+          <w:bCs/>
+        </w:rPr>
+        <w:t>Figure 1:</w:t>
+      </w:r>
+      <w:r>
+        <w:rPr/>
+        <w:t xml:space="preserve"> This is an example of different nodes depicting the connection between outcomes in the dairy industry and overall sustainability. The example is taken from </w:t>
       </w:r>
       <w:r>
         <w:rPr>
@@ -769,18 +542,246 @@
       <w:r>
         <w:rPr/>
       </w:r>
-    </w:p>
-    <w:p>
-      <w:pPr>
-        <w:pStyle w:val="TextBody"/>
-        <w:bidi w:val="0"/>
-        <w:spacing w:before="0" w:after="140"/>
-        <w:jc w:val="left"/>
-        <w:rPr/>
-      </w:pPr>
-      <w:r>
-        <w:rPr/>
-        <w:t># Include one of the sub networks – or all three</w:t>
+      <w:r>
+        <w:br w:type="page"/>
+      </w:r>
+    </w:p>
+    <w:p>
+      <w:pPr>
+        <w:pStyle w:val="TextBody"/>
+        <w:bidi w:val="0"/>
+        <w:spacing w:before="0" w:after="140"/>
+        <w:jc w:val="left"/>
+        <w:rPr/>
+      </w:pPr>
+      <w:r>
+        <w:rPr/>
+        <w:t>Here, an example of the structure for each of the three sub-networks making up the Economic, Social and Environmental measures of sustainability for the diary industry are displayed:</w:t>
+      </w:r>
+    </w:p>
+    <w:p>
+      <w:pPr>
+        <w:pStyle w:val="TextBody"/>
+        <w:bidi w:val="0"/>
+        <w:spacing w:before="0" w:after="140"/>
+        <w:jc w:val="left"/>
+        <w:rPr/>
+      </w:pPr>
+      <w:r>
+        <w:drawing>
+          <wp:anchor behindDoc="0" distT="0" distB="0" distL="0" distR="0" simplePos="0" locked="0" layoutInCell="0" allowOverlap="1" relativeHeight="5">
+            <wp:simplePos x="0" y="0"/>
+            <wp:positionH relativeFrom="column">
+              <wp:align>center</wp:align>
+            </wp:positionH>
+            <wp:positionV relativeFrom="paragraph">
+              <wp:posOffset>635</wp:posOffset>
+            </wp:positionV>
+            <wp:extent cx="4182110" cy="1678305"/>
+            <wp:effectExtent l="0" t="0" r="0" b="0"/>
+            <wp:wrapTopAndBottom/>
+            <wp:docPr id="3" name="Image4" descr=""/>
+            <wp:cNvGraphicFramePr>
+              <a:graphicFrameLocks xmlns:a="http://schemas.openxmlformats.org/drawingml/2006/main" noChangeAspect="1"/>
+            </wp:cNvGraphicFramePr>
+            <a:graphic xmlns:a="http://schemas.openxmlformats.org/drawingml/2006/main">
+              <a:graphicData uri="http://schemas.openxmlformats.org/drawingml/2006/picture">
+                <pic:pic xmlns:pic="http://schemas.openxmlformats.org/drawingml/2006/picture">
+                  <pic:nvPicPr>
+                    <pic:cNvPr id="3" name="Image4" descr=""/>
+                    <pic:cNvPicPr>
+                      <a:picLocks noChangeAspect="1" noChangeArrowheads="1"/>
+                    </pic:cNvPicPr>
+                  </pic:nvPicPr>
+                  <pic:blipFill>
+                    <a:blip r:embed="rId4"/>
+                    <a:stretch>
+                      <a:fillRect/>
+                    </a:stretch>
+                  </pic:blipFill>
+                  <pic:spPr bwMode="auto">
+                    <a:xfrm>
+                      <a:off x="0" y="0"/>
+                      <a:ext cx="4182110" cy="1678305"/>
+                    </a:xfrm>
+                    <a:prstGeom prst="rect">
+                      <a:avLst/>
+                    </a:prstGeom>
+                  </pic:spPr>
+                </pic:pic>
+              </a:graphicData>
+            </a:graphic>
+          </wp:anchor>
+        </w:drawing>
+      </w:r>
+      <w:r>
+        <w:rPr>
+          <w:b/>
+          <w:bCs/>
+        </w:rPr>
+        <w:t>Figure 2:</w:t>
+      </w:r>
+      <w:r>
+        <w:rPr/>
+        <w:t xml:space="preserve"> Economic elements of sustainability for the diary industry.</w:t>
+      </w:r>
+    </w:p>
+    <w:p>
+      <w:pPr>
+        <w:pStyle w:val="TextBody"/>
+        <w:bidi w:val="0"/>
+        <w:spacing w:before="0" w:after="140"/>
+        <w:jc w:val="left"/>
+        <w:rPr/>
+      </w:pPr>
+      <w:r>
+        <w:drawing>
+          <wp:anchor behindDoc="0" distT="0" distB="0" distL="0" distR="0" simplePos="0" locked="0" layoutInCell="0" allowOverlap="1" relativeHeight="6">
+            <wp:simplePos x="0" y="0"/>
+            <wp:positionH relativeFrom="column">
+              <wp:posOffset>1042670</wp:posOffset>
+            </wp:positionH>
+            <wp:positionV relativeFrom="paragraph">
+              <wp:posOffset>38100</wp:posOffset>
+            </wp:positionV>
+            <wp:extent cx="4157980" cy="2422525"/>
+            <wp:effectExtent l="0" t="0" r="0" b="0"/>
+            <wp:wrapTopAndBottom/>
+            <wp:docPr id="4" name="Image5" descr=""/>
+            <wp:cNvGraphicFramePr>
+              <a:graphicFrameLocks xmlns:a="http://schemas.openxmlformats.org/drawingml/2006/main" noChangeAspect="1"/>
+            </wp:cNvGraphicFramePr>
+            <a:graphic xmlns:a="http://schemas.openxmlformats.org/drawingml/2006/main">
+              <a:graphicData uri="http://schemas.openxmlformats.org/drawingml/2006/picture">
+                <pic:pic xmlns:pic="http://schemas.openxmlformats.org/drawingml/2006/picture">
+                  <pic:nvPicPr>
+                    <pic:cNvPr id="4" name="Image5" descr=""/>
+                    <pic:cNvPicPr>
+                      <a:picLocks noChangeAspect="1" noChangeArrowheads="1"/>
+                    </pic:cNvPicPr>
+                  </pic:nvPicPr>
+                  <pic:blipFill>
+                    <a:blip r:embed="rId5"/>
+                    <a:stretch>
+                      <a:fillRect/>
+                    </a:stretch>
+                  </pic:blipFill>
+                  <pic:spPr bwMode="auto">
+                    <a:xfrm>
+                      <a:off x="0" y="0"/>
+                      <a:ext cx="4157980" cy="2422525"/>
+                    </a:xfrm>
+                    <a:prstGeom prst="rect">
+                      <a:avLst/>
+                    </a:prstGeom>
+                  </pic:spPr>
+                </pic:pic>
+              </a:graphicData>
+            </a:graphic>
+          </wp:anchor>
+        </w:drawing>
+      </w:r>
+      <w:r>
+        <w:rPr>
+          <w:b/>
+          <w:bCs/>
+        </w:rPr>
+        <w:t>Figure 3:</w:t>
+      </w:r>
+      <w:r>
+        <w:rPr/>
+        <w:t xml:space="preserve"> Social elements of sustainability for the diary industry.</w:t>
+      </w:r>
+    </w:p>
+    <w:p>
+      <w:pPr>
+        <w:pStyle w:val="TextBody"/>
+        <w:bidi w:val="0"/>
+        <w:spacing w:before="0" w:after="140"/>
+        <w:jc w:val="left"/>
+        <w:rPr/>
+      </w:pPr>
+      <w:r>
+        <w:drawing>
+          <wp:anchor behindDoc="0" distT="0" distB="0" distL="0" distR="0" simplePos="0" locked="0" layoutInCell="0" allowOverlap="1" relativeHeight="7">
+            <wp:simplePos x="0" y="0"/>
+            <wp:positionH relativeFrom="column">
+              <wp:posOffset>1435100</wp:posOffset>
+            </wp:positionH>
+            <wp:positionV relativeFrom="paragraph">
+              <wp:posOffset>22860</wp:posOffset>
+            </wp:positionV>
+            <wp:extent cx="3397250" cy="1275080"/>
+            <wp:effectExtent l="0" t="0" r="0" b="0"/>
+            <wp:wrapTopAndBottom/>
+            <wp:docPr id="5" name="Image6" descr=""/>
+            <wp:cNvGraphicFramePr>
+              <a:graphicFrameLocks xmlns:a="http://schemas.openxmlformats.org/drawingml/2006/main" noChangeAspect="1"/>
+            </wp:cNvGraphicFramePr>
+            <a:graphic xmlns:a="http://schemas.openxmlformats.org/drawingml/2006/main">
+              <a:graphicData uri="http://schemas.openxmlformats.org/drawingml/2006/picture">
+                <pic:pic xmlns:pic="http://schemas.openxmlformats.org/drawingml/2006/picture">
+                  <pic:nvPicPr>
+                    <pic:cNvPr id="5" name="Image6" descr=""/>
+                    <pic:cNvPicPr>
+                      <a:picLocks noChangeAspect="1" noChangeArrowheads="1"/>
+                    </pic:cNvPicPr>
+                  </pic:nvPicPr>
+                  <pic:blipFill>
+                    <a:blip r:embed="rId6"/>
+                    <a:stretch>
+                      <a:fillRect/>
+                    </a:stretch>
+                  </pic:blipFill>
+                  <pic:spPr bwMode="auto">
+                    <a:xfrm>
+                      <a:off x="0" y="0"/>
+                      <a:ext cx="3397250" cy="1275080"/>
+                    </a:xfrm>
+                    <a:prstGeom prst="rect">
+                      <a:avLst/>
+                    </a:prstGeom>
+                  </pic:spPr>
+                </pic:pic>
+              </a:graphicData>
+            </a:graphic>
+          </wp:anchor>
+        </w:drawing>
+      </w:r>
+      <w:r>
+        <w:rPr>
+          <w:b/>
+          <w:bCs/>
+        </w:rPr>
+        <w:t>Figure 4:</w:t>
+      </w:r>
+      <w:r>
+        <w:rPr/>
+        <w:t xml:space="preserve"> Environmental elements of sustainability for the diary industry.</w:t>
+      </w:r>
+    </w:p>
+    <w:p>
+      <w:pPr>
+        <w:pStyle w:val="TextBody"/>
+        <w:bidi w:val="0"/>
+        <w:spacing w:before="0" w:after="140"/>
+        <w:jc w:val="left"/>
+        <w:rPr/>
+      </w:pPr>
+      <w:r>
+        <w:rPr/>
+      </w:r>
+    </w:p>
+    <w:p>
+      <w:pPr>
+        <w:pStyle w:val="TextBody"/>
+        <w:bidi w:val="0"/>
+        <w:spacing w:before="0" w:after="140"/>
+        <w:jc w:val="left"/>
+        <w:rPr/>
+      </w:pPr>
+      <w:r>
+        <w:rPr/>
       </w:r>
       <w:r>
         <w:br w:type="page"/>
@@ -832,7 +833,7 @@
             <wp:extent cx="6120130" cy="4298950"/>
             <wp:effectExtent l="0" t="0" r="0" b="0"/>
             <wp:wrapTopAndBottom/>
-            <wp:docPr id="3" name="Image2" descr=""/>
+            <wp:docPr id="6" name="Image2" descr=""/>
             <wp:cNvGraphicFramePr>
               <a:graphicFrameLocks xmlns:a="http://schemas.openxmlformats.org/drawingml/2006/main" noChangeAspect="1"/>
             </wp:cNvGraphicFramePr>
@@ -840,13 +841,13 @@
               <a:graphicData uri="http://schemas.openxmlformats.org/drawingml/2006/picture">
                 <pic:pic xmlns:pic="http://schemas.openxmlformats.org/drawingml/2006/picture">
                   <pic:nvPicPr>
-                    <pic:cNvPr id="3" name="Image2" descr=""/>
+                    <pic:cNvPr id="6" name="Image2" descr=""/>
                     <pic:cNvPicPr>
                       <a:picLocks noChangeAspect="1" noChangeArrowheads="1"/>
                     </pic:cNvPicPr>
                   </pic:nvPicPr>
                   <pic:blipFill>
-                    <a:blip r:embed="rId4"/>
+                    <a:blip r:embed="rId7"/>
                     <a:stretch>
                       <a:fillRect/>
                     </a:stretch>
@@ -875,11 +876,7 @@
       </w:r>
       <w:r>
         <w:rPr/>
-        <w:t xml:space="preserve"> Dairy Australia sustainability scorecard created using the expert informed Bayesian Network. </w:t>
-      </w:r>
-      <w:r>
-        <w:rPr/>
-        <w:t xml:space="preserve">The example is taken from </w:t>
+        <w:t xml:space="preserve"> Dairy Australia sustainability scorecard created using the expert informed Bayesian Network. The example is taken from </w:t>
       </w:r>
       <w:r>
         <w:rPr>
@@ -909,7 +906,10 @@
         </w:rPr>
       </w:pPr>
       <w:r>
-        <w:rPr/>
+        <w:rPr>
+          <w:i w:val="false"/>
+          <w:iCs w:val="false"/>
+        </w:rPr>
       </w:r>
     </w:p>
     <w:p>
@@ -926,134 +926,862 @@
         </w:rPr>
       </w:pPr>
       <w:r>
-        <w:rPr>
-          <w:b/>
-          <w:bCs/>
-          <w:i w:val="false"/>
-          <w:iCs w:val="false"/>
-          <w:u w:val="single"/>
-        </w:rPr>
-        <w:t>S</w:t>
-      </w:r>
-      <w:r>
-        <w:rPr>
-          <w:b/>
-          <w:bCs/>
-          <w:i w:val="false"/>
-          <w:iCs w:val="false"/>
-          <w:u w:val="single"/>
-        </w:rPr>
-        <w:t>trawman BN Vineyard Sustainability Model</w:t>
-      </w:r>
-    </w:p>
-    <w:p>
-      <w:pPr>
-        <w:pStyle w:val="TextBody"/>
-        <w:bidi w:val="0"/>
-        <w:spacing w:before="0" w:after="140"/>
-        <w:jc w:val="left"/>
-        <w:rPr>
-          <w:i w:val="false"/>
-          <w:i w:val="false"/>
-          <w:iCs w:val="false"/>
-        </w:rPr>
-      </w:pPr>
-      <w:r>
-        <w:rPr/>
-      </w:r>
-    </w:p>
-    <w:p>
-      <w:pPr>
-        <w:pStyle w:val="TextBody"/>
-        <w:bidi w:val="0"/>
-        <w:spacing w:before="0" w:after="140"/>
-        <w:jc w:val="left"/>
-        <w:rPr/>
-      </w:pPr>
-      <w:r>
-        <w:rPr>
-          <w:i w:val="false"/>
-          <w:iCs w:val="false"/>
-        </w:rPr>
-        <w:t>A straw man model is a</w:t>
-      </w:r>
-      <w:r>
-        <w:rPr>
-          <w:i w:val="false"/>
-          <w:iCs w:val="false"/>
-        </w:rPr>
-        <w:t>n initial example that can be used to demonstrate what we want to achieve and can be refined in the workshop by experts.</w:t>
-      </w:r>
-    </w:p>
-    <w:p>
-      <w:pPr>
-        <w:pStyle w:val="TextBody"/>
-        <w:bidi w:val="0"/>
-        <w:spacing w:before="0" w:after="140"/>
-        <w:jc w:val="left"/>
-        <w:rPr>
-          <w:i w:val="false"/>
-          <w:i w:val="false"/>
-          <w:iCs w:val="false"/>
-        </w:rPr>
-      </w:pPr>
-      <w:r>
-        <w:rPr/>
-      </w:r>
-    </w:p>
-    <w:p>
-      <w:pPr>
-        <w:pStyle w:val="TextBody"/>
-        <w:bidi w:val="0"/>
-        <w:spacing w:before="0" w:after="140"/>
-        <w:jc w:val="left"/>
-        <w:rPr/>
-      </w:pPr>
-      <w:r>
-        <w:rPr>
-          <w:i w:val="false"/>
-          <w:iCs w:val="false"/>
-        </w:rPr>
-        <w:t xml:space="preserve"># </w:t>
-      </w:r>
-      <w:r>
-        <w:rPr>
-          <w:i w:val="false"/>
-          <w:iCs w:val="false"/>
-        </w:rPr>
-        <w:t>include the strawman model</w:t>
-      </w:r>
-    </w:p>
-    <w:p>
-      <w:pPr>
-        <w:pStyle w:val="TextBody"/>
-        <w:bidi w:val="0"/>
-        <w:spacing w:before="0" w:after="140"/>
-        <w:jc w:val="left"/>
-        <w:rPr/>
-      </w:pPr>
-      <w:r>
-        <w:rPr>
-          <w:i w:val="false"/>
-          <w:iCs w:val="false"/>
-        </w:rPr>
-        <w:t># information for the workshop</w:t>
-      </w:r>
-    </w:p>
-    <w:p>
-      <w:pPr>
-        <w:pStyle w:val="TextBody"/>
-        <w:bidi w:val="0"/>
-        <w:spacing w:before="0" w:after="140"/>
-        <w:jc w:val="left"/>
-        <w:rPr/>
-      </w:pPr>
-      <w:r>
-        <w:rPr>
-          <w:i w:val="false"/>
-          <w:iCs w:val="false"/>
-        </w:rPr>
-        <w:t xml:space="preserve"># Scenario setup sheet (price of energy goes up, draught) </w:t>
+        <w:rPr/>
+      </w:r>
+      <w:r>
+        <w:br w:type="page"/>
+      </w:r>
+    </w:p>
+    <w:p>
+      <w:pPr>
+        <w:pStyle w:val="TextBody"/>
+        <w:bidi w:val="0"/>
+        <w:spacing w:before="0" w:after="140"/>
+        <w:jc w:val="left"/>
+        <w:rPr>
+          <w:u w:val="none"/>
+        </w:rPr>
+      </w:pPr>
+      <w:r>
+        <w:rPr>
+          <w:b/>
+          <w:bCs/>
+          <w:i w:val="false"/>
+          <w:iCs w:val="false"/>
+          <w:u w:val="none"/>
+        </w:rPr>
+        <w:t>Strawman B</w:t>
+      </w:r>
+      <w:r>
+        <w:rPr>
+          <w:b/>
+          <w:bCs/>
+          <w:i w:val="false"/>
+          <w:iCs w:val="false"/>
+          <w:u w:val="none"/>
+        </w:rPr>
+        <w:t xml:space="preserve">ayesian </w:t>
+      </w:r>
+      <w:r>
+        <w:rPr>
+          <w:b/>
+          <w:bCs/>
+          <w:i w:val="false"/>
+          <w:iCs w:val="false"/>
+          <w:u w:val="none"/>
+        </w:rPr>
+        <w:t>N</w:t>
+      </w:r>
+      <w:r>
+        <w:rPr>
+          <w:b/>
+          <w:bCs/>
+          <w:i w:val="false"/>
+          <w:iCs w:val="false"/>
+          <w:u w:val="none"/>
+        </w:rPr>
+        <w:t>etwork for</w:t>
+      </w:r>
+      <w:r>
+        <w:rPr>
+          <w:b/>
+          <w:bCs/>
+          <w:i w:val="false"/>
+          <w:iCs w:val="false"/>
+          <w:u w:val="none"/>
+        </w:rPr>
+        <w:t xml:space="preserve"> Vineyard Sustainability</w:t>
+      </w:r>
+    </w:p>
+    <w:p>
+      <w:pPr>
+        <w:pStyle w:val="TextBody"/>
+        <w:bidi w:val="0"/>
+        <w:spacing w:before="0" w:after="140"/>
+        <w:jc w:val="left"/>
+        <w:rPr/>
+      </w:pPr>
+      <w:r>
+        <w:rPr>
+          <w:i w:val="false"/>
+          <w:iCs w:val="false"/>
+        </w:rPr>
+        <w:t>A strawman model is an initial example that can be used to demonstrate what we want to achieve and can be refined in the workshop by experts.</w:t>
+      </w:r>
+    </w:p>
+    <w:p>
+      <w:pPr>
+        <w:pStyle w:val="TextBody"/>
+        <w:bidi w:val="0"/>
+        <w:spacing w:before="0" w:after="140"/>
+        <w:jc w:val="left"/>
+        <w:rPr/>
+      </w:pPr>
+      <w:r>
+        <w:rPr>
+          <w:i w:val="false"/>
+          <w:iCs w:val="false"/>
+        </w:rPr>
+        <w:t>We present three sub-model</w:t>
+      </w:r>
+      <w:r>
+        <w:rPr>
+          <w:i w:val="false"/>
+          <w:iCs w:val="false"/>
+        </w:rPr>
+        <w:t>s</w:t>
+      </w:r>
+      <w:r>
+        <w:rPr>
+          <w:i w:val="false"/>
+          <w:iCs w:val="false"/>
+        </w:rPr>
+        <w:t xml:space="preserve"> for </w:t>
+      </w:r>
+      <w:r>
+        <w:rPr>
+          <w:i w:val="false"/>
+          <w:iCs w:val="false"/>
+        </w:rPr>
+        <w:t xml:space="preserve">the </w:t>
+      </w:r>
+      <w:r>
+        <w:rPr>
+          <w:i w:val="false"/>
+          <w:iCs w:val="false"/>
+        </w:rPr>
+        <w:t>Econom</w:t>
+      </w:r>
+      <w:r>
+        <w:rPr>
+          <w:i w:val="false"/>
+          <w:iCs w:val="false"/>
+        </w:rPr>
+        <w:t>ic</w:t>
+      </w:r>
+      <w:r>
+        <w:rPr>
+          <w:i w:val="false"/>
+          <w:iCs w:val="false"/>
+        </w:rPr>
+        <w:t>, Environment</w:t>
+      </w:r>
+      <w:r>
+        <w:rPr>
+          <w:i w:val="false"/>
+          <w:iCs w:val="false"/>
+        </w:rPr>
+        <w:t>al</w:t>
+      </w:r>
+      <w:r>
+        <w:rPr>
+          <w:i w:val="false"/>
+          <w:iCs w:val="false"/>
+        </w:rPr>
+        <w:t xml:space="preserve"> and Social elements that make up sustainability in vineyards. We have used colour coding to represent the different nodes, where: </w:t>
+      </w:r>
+      <w:r>
+        <w:rPr>
+          <w:b/>
+          <w:bCs/>
+          <w:i w:val="false"/>
+          <w:iCs w:val="false"/>
+          <w:color w:val="00DC00"/>
+        </w:rPr>
+        <w:t>green</w:t>
+      </w:r>
+      <w:r>
+        <w:rPr>
+          <w:i w:val="false"/>
+          <w:iCs w:val="false"/>
+        </w:rPr>
+        <w:t xml:space="preserve"> represents factors that have been well modelled using data. </w:t>
+      </w:r>
+      <w:r>
+        <w:rPr>
+          <w:b/>
+          <w:bCs/>
+          <w:i w:val="false"/>
+          <w:iCs w:val="false"/>
+          <w:color w:val="DC0000"/>
+        </w:rPr>
+        <w:t>red</w:t>
+      </w:r>
+      <w:r>
+        <w:rPr>
+          <w:i w:val="false"/>
+          <w:iCs w:val="false"/>
+        </w:rPr>
+        <w:t xml:space="preserve"> represents factors that are not as predictable using data. </w:t>
+      </w:r>
+      <w:r>
+        <w:rPr>
+          <w:i w:val="false"/>
+          <w:iCs w:val="false"/>
+        </w:rPr>
+        <w:t>A</w:t>
+      </w:r>
+      <w:r>
+        <w:rPr>
+          <w:i w:val="false"/>
+          <w:iCs w:val="false"/>
+        </w:rPr>
+        <w:t xml:space="preserve">nd, </w:t>
+      </w:r>
+      <w:r>
+        <w:rPr>
+          <w:b/>
+          <w:bCs/>
+          <w:i w:val="false"/>
+          <w:iCs w:val="false"/>
+          <w:color w:val="00CCFF"/>
+        </w:rPr>
+        <w:t>blue</w:t>
+      </w:r>
+      <w:r>
+        <w:rPr>
+          <w:i w:val="false"/>
+          <w:iCs w:val="false"/>
+        </w:rPr>
+        <w:t xml:space="preserve"> are example factors not based on any data. To easily identify the end nodes, </w:t>
+      </w:r>
+      <w:r>
+        <w:rPr>
+          <w:b/>
+          <w:bCs/>
+          <w:i w:val="false"/>
+          <w:iCs w:val="false"/>
+          <w:color w:val="FF99CC"/>
+        </w:rPr>
+        <w:t>pink</w:t>
+      </w:r>
+      <w:r>
+        <w:rPr>
+          <w:i w:val="false"/>
+          <w:iCs w:val="false"/>
+        </w:rPr>
+        <w:t xml:space="preserve"> is used for triple bottom line nodes. </w:t>
+      </w:r>
+      <w:r>
+        <w:rPr>
+          <w:i w:val="false"/>
+          <w:iCs w:val="false"/>
+        </w:rPr>
+        <w:t>The contributions of different elements to the final nodes economy, social, environment are also not based on any data.</w:t>
+      </w:r>
+    </w:p>
+    <w:p>
+      <w:pPr>
+        <w:pStyle w:val="TextBody"/>
+        <w:bidi w:val="0"/>
+        <w:spacing w:before="0" w:after="140"/>
+        <w:jc w:val="left"/>
+        <w:rPr>
+          <w:i w:val="false"/>
+          <w:i w:val="false"/>
+          <w:iCs w:val="false"/>
+        </w:rPr>
+      </w:pPr>
+      <w:r>
+        <w:drawing>
+          <wp:anchor behindDoc="0" distT="0" distB="0" distL="0" distR="0" simplePos="0" locked="0" layoutInCell="0" allowOverlap="1" relativeHeight="8">
+            <wp:simplePos x="0" y="0"/>
+            <wp:positionH relativeFrom="column">
+              <wp:align>center</wp:align>
+            </wp:positionH>
+            <wp:positionV relativeFrom="paragraph">
+              <wp:posOffset>635</wp:posOffset>
+            </wp:positionV>
+            <wp:extent cx="3827145" cy="3147695"/>
+            <wp:effectExtent l="0" t="0" r="0" b="0"/>
+            <wp:wrapTopAndBottom/>
+            <wp:docPr id="7" name="Image7" descr=""/>
+            <wp:cNvGraphicFramePr>
+              <a:graphicFrameLocks xmlns:a="http://schemas.openxmlformats.org/drawingml/2006/main" noChangeAspect="1"/>
+            </wp:cNvGraphicFramePr>
+            <a:graphic xmlns:a="http://schemas.openxmlformats.org/drawingml/2006/main">
+              <a:graphicData uri="http://schemas.openxmlformats.org/drawingml/2006/picture">
+                <pic:pic xmlns:pic="http://schemas.openxmlformats.org/drawingml/2006/picture">
+                  <pic:nvPicPr>
+                    <pic:cNvPr id="7" name="Image7" descr=""/>
+                    <pic:cNvPicPr>
+                      <a:picLocks noChangeAspect="1" noChangeArrowheads="1"/>
+                    </pic:cNvPicPr>
+                  </pic:nvPicPr>
+                  <pic:blipFill>
+                    <a:blip r:embed="rId8"/>
+                    <a:stretch>
+                      <a:fillRect/>
+                    </a:stretch>
+                  </pic:blipFill>
+                  <pic:spPr bwMode="auto">
+                    <a:xfrm>
+                      <a:off x="0" y="0"/>
+                      <a:ext cx="3827145" cy="3147695"/>
+                    </a:xfrm>
+                    <a:prstGeom prst="rect">
+                      <a:avLst/>
+                    </a:prstGeom>
+                  </pic:spPr>
+                </pic:pic>
+              </a:graphicData>
+            </a:graphic>
+          </wp:anchor>
+        </w:drawing>
+      </w:r>
+      <w:r>
+        <w:rPr>
+          <w:b/>
+          <w:bCs/>
+          <w:i w:val="false"/>
+          <w:iCs w:val="false"/>
+        </w:rPr>
+        <w:t>Figure 1:</w:t>
+      </w:r>
+      <w:r>
+        <w:rPr>
+          <w:i w:val="false"/>
+          <w:iCs w:val="false"/>
+        </w:rPr>
+        <w:t xml:space="preserve"> Factors contributing to the economic impact on sustainability in vineyards.</w:t>
+      </w:r>
+    </w:p>
+    <w:p>
+      <w:pPr>
+        <w:pStyle w:val="TextBody"/>
+        <w:bidi w:val="0"/>
+        <w:spacing w:before="0" w:after="140"/>
+        <w:jc w:val="left"/>
+        <w:rPr>
+          <w:i w:val="false"/>
+          <w:i w:val="false"/>
+          <w:iCs w:val="false"/>
+        </w:rPr>
+      </w:pPr>
+      <w:r>
+        <w:rPr>
+          <w:i w:val="false"/>
+          <w:iCs w:val="false"/>
+        </w:rPr>
+      </w:r>
+    </w:p>
+    <w:p>
+      <w:pPr>
+        <w:pStyle w:val="TextBody"/>
+        <w:bidi w:val="0"/>
+        <w:spacing w:before="0" w:after="140"/>
+        <w:jc w:val="left"/>
+        <w:rPr>
+          <w:i w:val="false"/>
+          <w:i w:val="false"/>
+          <w:iCs w:val="false"/>
+        </w:rPr>
+      </w:pPr>
+      <w:r>
+        <w:rPr/>
+      </w:r>
+      <w:r>
+        <w:br w:type="page"/>
+      </w:r>
+    </w:p>
+    <w:p>
+      <w:pPr>
+        <w:pStyle w:val="TextBody"/>
+        <w:bidi w:val="0"/>
+        <w:spacing w:before="0" w:after="140"/>
+        <w:jc w:val="left"/>
+        <w:rPr>
+          <w:i w:val="false"/>
+          <w:i w:val="false"/>
+          <w:iCs w:val="false"/>
+        </w:rPr>
+      </w:pPr>
+      <w:r>
+        <w:drawing>
+          <wp:anchor behindDoc="0" distT="0" distB="0" distL="0" distR="0" simplePos="0" locked="0" layoutInCell="0" allowOverlap="1" relativeHeight="10">
+            <wp:simplePos x="0" y="0"/>
+            <wp:positionH relativeFrom="column">
+              <wp:align>center</wp:align>
+            </wp:positionH>
+            <wp:positionV relativeFrom="paragraph">
+              <wp:posOffset>635</wp:posOffset>
+            </wp:positionV>
+            <wp:extent cx="3794760" cy="2145665"/>
+            <wp:effectExtent l="0" t="0" r="0" b="0"/>
+            <wp:wrapTopAndBottom/>
+            <wp:docPr id="8" name="Image9" descr=""/>
+            <wp:cNvGraphicFramePr>
+              <a:graphicFrameLocks xmlns:a="http://schemas.openxmlformats.org/drawingml/2006/main" noChangeAspect="1"/>
+            </wp:cNvGraphicFramePr>
+            <a:graphic xmlns:a="http://schemas.openxmlformats.org/drawingml/2006/main">
+              <a:graphicData uri="http://schemas.openxmlformats.org/drawingml/2006/picture">
+                <pic:pic xmlns:pic="http://schemas.openxmlformats.org/drawingml/2006/picture">
+                  <pic:nvPicPr>
+                    <pic:cNvPr id="8" name="Image9" descr=""/>
+                    <pic:cNvPicPr>
+                      <a:picLocks noChangeAspect="1" noChangeArrowheads="1"/>
+                    </pic:cNvPicPr>
+                  </pic:nvPicPr>
+                  <pic:blipFill>
+                    <a:blip r:embed="rId9"/>
+                    <a:stretch>
+                      <a:fillRect/>
+                    </a:stretch>
+                  </pic:blipFill>
+                  <pic:spPr bwMode="auto">
+                    <a:xfrm>
+                      <a:off x="0" y="0"/>
+                      <a:ext cx="3794760" cy="2145665"/>
+                    </a:xfrm>
+                    <a:prstGeom prst="rect">
+                      <a:avLst/>
+                    </a:prstGeom>
+                  </pic:spPr>
+                </pic:pic>
+              </a:graphicData>
+            </a:graphic>
+          </wp:anchor>
+        </w:drawing>
+      </w:r>
+      <w:r>
+        <w:rPr>
+          <w:b/>
+          <w:bCs/>
+          <w:i w:val="false"/>
+          <w:iCs w:val="false"/>
+        </w:rPr>
+        <w:t>Figure 2:</w:t>
+      </w:r>
+      <w:r>
+        <w:rPr>
+          <w:i w:val="false"/>
+          <w:iCs w:val="false"/>
+        </w:rPr>
+        <w:t xml:space="preserve"> Factors contributing to the environmental impact on sustainability in vineyards.</w:t>
+      </w:r>
+    </w:p>
+    <w:p>
+      <w:pPr>
+        <w:pStyle w:val="TextBody"/>
+        <w:bidi w:val="0"/>
+        <w:spacing w:before="0" w:after="140"/>
+        <w:jc w:val="left"/>
+        <w:rPr>
+          <w:i w:val="false"/>
+          <w:i w:val="false"/>
+          <w:iCs w:val="false"/>
+        </w:rPr>
+      </w:pPr>
+      <w:r>
+        <w:rPr>
+          <w:i w:val="false"/>
+          <w:iCs w:val="false"/>
+        </w:rPr>
+      </w:r>
+    </w:p>
+    <w:p>
+      <w:pPr>
+        <w:pStyle w:val="TextBody"/>
+        <w:bidi w:val="0"/>
+        <w:spacing w:before="0" w:after="140"/>
+        <w:jc w:val="left"/>
+        <w:rPr>
+          <w:i w:val="false"/>
+          <w:i w:val="false"/>
+          <w:iCs w:val="false"/>
+        </w:rPr>
+      </w:pPr>
+      <w:r>
+        <w:rPr/>
+      </w:r>
+    </w:p>
+    <w:p>
+      <w:pPr>
+        <w:pStyle w:val="TextBody"/>
+        <w:bidi w:val="0"/>
+        <w:spacing w:before="0" w:after="140"/>
+        <w:jc w:val="left"/>
+        <w:rPr>
+          <w:i w:val="false"/>
+          <w:i w:val="false"/>
+          <w:iCs w:val="false"/>
+        </w:rPr>
+      </w:pPr>
+      <w:r>
+        <w:drawing>
+          <wp:anchor behindDoc="0" distT="0" distB="0" distL="0" distR="0" simplePos="0" locked="0" layoutInCell="0" allowOverlap="1" relativeHeight="9">
+            <wp:simplePos x="0" y="0"/>
+            <wp:positionH relativeFrom="column">
+              <wp:align>center</wp:align>
+            </wp:positionH>
+            <wp:positionV relativeFrom="paragraph">
+              <wp:posOffset>635</wp:posOffset>
+            </wp:positionV>
+            <wp:extent cx="3771900" cy="1439545"/>
+            <wp:effectExtent l="0" t="0" r="0" b="0"/>
+            <wp:wrapTopAndBottom/>
+            <wp:docPr id="9" name="Image8" descr=""/>
+            <wp:cNvGraphicFramePr>
+              <a:graphicFrameLocks xmlns:a="http://schemas.openxmlformats.org/drawingml/2006/main" noChangeAspect="1"/>
+            </wp:cNvGraphicFramePr>
+            <a:graphic xmlns:a="http://schemas.openxmlformats.org/drawingml/2006/main">
+              <a:graphicData uri="http://schemas.openxmlformats.org/drawingml/2006/picture">
+                <pic:pic xmlns:pic="http://schemas.openxmlformats.org/drawingml/2006/picture">
+                  <pic:nvPicPr>
+                    <pic:cNvPr id="9" name="Image8" descr=""/>
+                    <pic:cNvPicPr>
+                      <a:picLocks noChangeAspect="1" noChangeArrowheads="1"/>
+                    </pic:cNvPicPr>
+                  </pic:nvPicPr>
+                  <pic:blipFill>
+                    <a:blip r:embed="rId10"/>
+                    <a:stretch>
+                      <a:fillRect/>
+                    </a:stretch>
+                  </pic:blipFill>
+                  <pic:spPr bwMode="auto">
+                    <a:xfrm>
+                      <a:off x="0" y="0"/>
+                      <a:ext cx="3771900" cy="1439545"/>
+                    </a:xfrm>
+                    <a:prstGeom prst="rect">
+                      <a:avLst/>
+                    </a:prstGeom>
+                  </pic:spPr>
+                </pic:pic>
+              </a:graphicData>
+            </a:graphic>
+          </wp:anchor>
+        </w:drawing>
+      </w:r>
+      <w:r>
+        <w:rPr>
+          <w:b/>
+          <w:bCs/>
+          <w:i w:val="false"/>
+          <w:iCs w:val="false"/>
+        </w:rPr>
+        <w:t>Figure 3:</w:t>
+      </w:r>
+      <w:r>
+        <w:rPr>
+          <w:i w:val="false"/>
+          <w:iCs w:val="false"/>
+        </w:rPr>
+        <w:t xml:space="preserve"> Factors contributing to the </w:t>
+      </w:r>
+      <w:r>
+        <w:rPr>
+          <w:i w:val="false"/>
+          <w:iCs w:val="false"/>
+        </w:rPr>
+        <w:t>social</w:t>
+      </w:r>
+      <w:r>
+        <w:rPr>
+          <w:i w:val="false"/>
+          <w:iCs w:val="false"/>
+        </w:rPr>
+        <w:t xml:space="preserve"> impact on sustainability in vineyards.</w:t>
+      </w:r>
+    </w:p>
+    <w:p>
+      <w:pPr>
+        <w:pStyle w:val="TextBody"/>
+        <w:bidi w:val="0"/>
+        <w:spacing w:before="0" w:after="140"/>
+        <w:jc w:val="left"/>
+        <w:rPr>
+          <w:i w:val="false"/>
+          <w:i w:val="false"/>
+          <w:iCs w:val="false"/>
+        </w:rPr>
+      </w:pPr>
+      <w:r>
+        <w:rPr/>
+      </w:r>
+    </w:p>
+    <w:p>
+      <w:pPr>
+        <w:pStyle w:val="TextBody"/>
+        <w:bidi w:val="0"/>
+        <w:spacing w:before="0" w:after="140"/>
+        <w:jc w:val="left"/>
+        <w:rPr>
+          <w:i w:val="false"/>
+          <w:i w:val="false"/>
+          <w:iCs w:val="false"/>
+        </w:rPr>
+      </w:pPr>
+      <w:r>
+        <w:rPr/>
+      </w:r>
+      <w:r>
+        <w:br w:type="page"/>
+      </w:r>
+    </w:p>
+    <w:p>
+      <w:pPr>
+        <w:pStyle w:val="TextBody"/>
+        <w:bidi w:val="0"/>
+        <w:spacing w:before="0" w:after="140"/>
+        <w:jc w:val="left"/>
+        <w:rPr/>
+      </w:pPr>
+      <w:r>
+        <w:rPr>
+          <w:i w:val="false"/>
+          <w:iCs w:val="false"/>
+        </w:rPr>
+        <w:t>Combining each of the sub-models together we have a strawman model for estimating the impact of factors that influence sustainability in viticulture. Below we illustrate how each of the elements fit together. We also depict the level of influence each node has on each other by the thickness of the adjoining arrow.</w:t>
+      </w:r>
+    </w:p>
+    <w:p>
+      <w:pPr>
+        <w:pStyle w:val="TextBody"/>
+        <w:bidi w:val="0"/>
+        <w:spacing w:before="0" w:after="140"/>
+        <w:jc w:val="left"/>
+        <w:rPr>
+          <w:i w:val="false"/>
+          <w:i w:val="false"/>
+          <w:iCs w:val="false"/>
+        </w:rPr>
+      </w:pPr>
+      <w:r>
+        <w:rPr/>
+      </w:r>
+    </w:p>
+    <w:p>
+      <w:pPr>
+        <w:pStyle w:val="TextBody"/>
+        <w:bidi w:val="0"/>
+        <w:spacing w:before="0" w:after="140"/>
+        <w:jc w:val="left"/>
+        <w:rPr/>
+      </w:pPr>
+      <w:r>
+        <w:drawing>
+          <wp:anchor behindDoc="0" distT="0" distB="0" distL="0" distR="0" simplePos="0" locked="0" layoutInCell="0" allowOverlap="1" relativeHeight="11">
+            <wp:simplePos x="0" y="0"/>
+            <wp:positionH relativeFrom="column">
+              <wp:align>center</wp:align>
+            </wp:positionH>
+            <wp:positionV relativeFrom="paragraph">
+              <wp:posOffset>635</wp:posOffset>
+            </wp:positionV>
+            <wp:extent cx="6120130" cy="3910330"/>
+            <wp:effectExtent l="0" t="0" r="0" b="0"/>
+            <wp:wrapSquare wrapText="largest"/>
+            <wp:docPr id="10" name="Image10" descr=""/>
+            <wp:cNvGraphicFramePr>
+              <a:graphicFrameLocks xmlns:a="http://schemas.openxmlformats.org/drawingml/2006/main" noChangeAspect="1"/>
+            </wp:cNvGraphicFramePr>
+            <a:graphic xmlns:a="http://schemas.openxmlformats.org/drawingml/2006/main">
+              <a:graphicData uri="http://schemas.openxmlformats.org/drawingml/2006/picture">
+                <pic:pic xmlns:pic="http://schemas.openxmlformats.org/drawingml/2006/picture">
+                  <pic:nvPicPr>
+                    <pic:cNvPr id="10" name="Image10" descr=""/>
+                    <pic:cNvPicPr>
+                      <a:picLocks noChangeAspect="1" noChangeArrowheads="1"/>
+                    </pic:cNvPicPr>
+                  </pic:nvPicPr>
+                  <pic:blipFill>
+                    <a:blip r:embed="rId11"/>
+                    <a:stretch>
+                      <a:fillRect/>
+                    </a:stretch>
+                  </pic:blipFill>
+                  <pic:spPr bwMode="auto">
+                    <a:xfrm>
+                      <a:off x="0" y="0"/>
+                      <a:ext cx="6120130" cy="3910330"/>
+                    </a:xfrm>
+                    <a:prstGeom prst="rect">
+                      <a:avLst/>
+                    </a:prstGeom>
+                  </pic:spPr>
+                </pic:pic>
+              </a:graphicData>
+            </a:graphic>
+          </wp:anchor>
+        </w:drawing>
+      </w:r>
+      <w:r>
+        <w:rPr>
+          <w:b/>
+          <w:bCs/>
+          <w:i w:val="false"/>
+          <w:iCs w:val="false"/>
+        </w:rPr>
+        <w:t>Figure 4:</w:t>
+      </w:r>
+      <w:r>
+        <w:rPr>
+          <w:i w:val="false"/>
+          <w:iCs w:val="false"/>
+        </w:rPr>
+        <w:t xml:space="preserve"> The strawman model for sustainability in viticulture.</w:t>
+      </w:r>
+    </w:p>
+    <w:p>
+      <w:pPr>
+        <w:pStyle w:val="TextBody"/>
+        <w:bidi w:val="0"/>
+        <w:spacing w:before="0" w:after="140"/>
+        <w:jc w:val="left"/>
+        <w:rPr>
+          <w:i w:val="false"/>
+          <w:i w:val="false"/>
+          <w:iCs w:val="false"/>
+        </w:rPr>
+      </w:pPr>
+      <w:r>
+        <w:rPr/>
+      </w:r>
+    </w:p>
+    <w:p>
+      <w:pPr>
+        <w:pStyle w:val="TextBody"/>
+        <w:bidi w:val="0"/>
+        <w:spacing w:before="0" w:after="140"/>
+        <w:jc w:val="left"/>
+        <w:rPr>
+          <w:i w:val="false"/>
+          <w:i w:val="false"/>
+          <w:iCs w:val="false"/>
+        </w:rPr>
+      </w:pPr>
+      <w:r>
+        <w:rPr/>
+      </w:r>
+    </w:p>
+    <w:p>
+      <w:pPr>
+        <w:pStyle w:val="TextBody"/>
+        <w:bidi w:val="0"/>
+        <w:spacing w:before="0" w:after="140"/>
+        <w:jc w:val="left"/>
+        <w:rPr>
+          <w:i w:val="false"/>
+          <w:i w:val="false"/>
+          <w:iCs w:val="false"/>
+        </w:rPr>
+      </w:pPr>
+      <w:r>
+        <w:rPr/>
+      </w:r>
+    </w:p>
+    <w:p>
+      <w:pPr>
+        <w:pStyle w:val="TextBody"/>
+        <w:bidi w:val="0"/>
+        <w:spacing w:before="0" w:after="140"/>
+        <w:jc w:val="left"/>
+        <w:rPr>
+          <w:i w:val="false"/>
+          <w:i w:val="false"/>
+          <w:iCs w:val="false"/>
+        </w:rPr>
+      </w:pPr>
+      <w:r>
+        <w:rPr/>
+      </w:r>
+    </w:p>
+    <w:p>
+      <w:pPr>
+        <w:pStyle w:val="TextBody"/>
+        <w:bidi w:val="0"/>
+        <w:spacing w:before="0" w:after="140"/>
+        <w:jc w:val="left"/>
+        <w:rPr>
+          <w:i w:val="false"/>
+          <w:i w:val="false"/>
+          <w:iCs w:val="false"/>
+        </w:rPr>
+      </w:pPr>
+      <w:r>
+        <w:rPr/>
+      </w:r>
+    </w:p>
+    <w:p>
+      <w:pPr>
+        <w:pStyle w:val="TextBody"/>
+        <w:bidi w:val="0"/>
+        <w:spacing w:before="0" w:after="140"/>
+        <w:jc w:val="left"/>
+        <w:rPr>
+          <w:i w:val="false"/>
+          <w:i w:val="false"/>
+          <w:iCs w:val="false"/>
+        </w:rPr>
+      </w:pPr>
+      <w:r>
+        <w:rPr/>
+      </w:r>
+    </w:p>
+    <w:p>
+      <w:pPr>
+        <w:pStyle w:val="TextBody"/>
+        <w:bidi w:val="0"/>
+        <w:spacing w:before="0" w:after="140"/>
+        <w:jc w:val="left"/>
+        <w:rPr>
+          <w:i w:val="false"/>
+          <w:i w:val="false"/>
+          <w:iCs w:val="false"/>
+        </w:rPr>
+      </w:pPr>
+      <w:r>
+        <w:rPr/>
+      </w:r>
+    </w:p>
+    <w:p>
+      <w:pPr>
+        <w:pStyle w:val="TextBody"/>
+        <w:bidi w:val="0"/>
+        <w:spacing w:before="0" w:after="140"/>
+        <w:jc w:val="left"/>
+        <w:rPr>
+          <w:i w:val="false"/>
+          <w:i w:val="false"/>
+          <w:iCs w:val="false"/>
+        </w:rPr>
+      </w:pPr>
+      <w:r>
+        <w:rPr/>
+      </w:r>
+    </w:p>
+    <w:p>
+      <w:pPr>
+        <w:pStyle w:val="TextBody"/>
+        <w:bidi w:val="0"/>
+        <w:spacing w:before="0" w:after="140"/>
+        <w:jc w:val="left"/>
+        <w:rPr>
+          <w:i w:val="false"/>
+          <w:i w:val="false"/>
+          <w:iCs w:val="false"/>
+        </w:rPr>
+      </w:pPr>
+      <w:r>
+        <w:rPr/>
+      </w:r>
+    </w:p>
+    <w:p>
+      <w:pPr>
+        <w:pStyle w:val="TextBody"/>
+        <w:bidi w:val="0"/>
+        <w:spacing w:before="0" w:after="140"/>
+        <w:jc w:val="left"/>
+        <w:rPr>
+          <w:i w:val="false"/>
+          <w:i w:val="false"/>
+          <w:iCs w:val="false"/>
+        </w:rPr>
+      </w:pPr>
+      <w:r>
+        <w:rPr/>
       </w:r>
     </w:p>
     <w:sectPr>

</xml_diff>